<commit_message>
thoughts on next steps
</commit_message>
<xml_diff>
--- a/Todo.docx
+++ b/Todo.docx
@@ -15,7 +15,40 @@
     <w:p>
       <w:r>
         <w:tab/>
-        <w:t>- Collision Detection system- required to create a physics plugin to access low level API info</w:t>
+        <w:t>- Collision Detection system</w:t>
+      </w:r>
+      <w:r>
+        <w:t xml:space="preserve"> </w:t>
+      </w:r>
+    </w:p>
+    <w:p>
+      <w:pPr>
+        <w:ind w:left="2160"/>
+      </w:pPr>
+      <w:r>
+        <w:t>- obtain contact points and match to find which objects the collisions happened between</w:t>
+      </w:r>
+      <w:r>
+        <w:t xml:space="preserve"> (completed)</w:t>
+      </w:r>
+    </w:p>
+    <w:p>
+      <w:pPr>
+        <w:ind w:left="2160"/>
+      </w:pPr>
+      <w:r>
+        <w:t>- score system providing rewards throughout the episode vs at the end of episode</w:t>
+      </w:r>
+    </w:p>
+    <w:p>
+      <w:pPr>
+        <w:ind w:left="2160"/>
+      </w:pPr>
+      <w:r>
+        <w:t xml:space="preserve">- ‘debouncing’ so not penalised for contact which occurs over several time steps. </w:t>
+      </w:r>
+      <w:r>
+        <w:t>Using dictionary of switches to decide if this is a ‘new’ contact or not ( maybe this is not necessary to really discourage touching blocks of the wrong color?)</w:t>
       </w:r>
     </w:p>
     <w:p>

</xml_diff>